<commit_message>
Entity Framework Relationship, multiModel
</commit_message>
<xml_diff>
--- a/Theory/Phần 4 - ADO.NET & Entity Framework.docx
+++ b/Theory/Phần 4 - ADO.NET & Entity Framework.docx
@@ -10285,6 +10285,9 @@
     </w:p>
     <w:p>
       <w:r>
+        <w:rPr>
+          <w:noProof/>
+        </w:rPr>
         <w:drawing>
           <wp:inline distT="0" distB="0" distL="0" distR="0" wp14:anchorId="42256CCF" wp14:editId="30CC1BDD">
             <wp:extent cx="5106113" cy="2210108"/>
@@ -10329,6 +10332,9 @@
     </w:p>
     <w:p>
       <w:r>
+        <w:rPr>
+          <w:noProof/>
+        </w:rPr>
         <w:drawing>
           <wp:inline distT="0" distB="0" distL="0" distR="0" wp14:anchorId="351F9466" wp14:editId="277B7C9D">
             <wp:extent cx="4820323" cy="1486107"/>
@@ -10383,6 +10389,9 @@
     </w:p>
     <w:p>
       <w:r>
+        <w:rPr>
+          <w:noProof/>
+        </w:rPr>
         <w:lastRenderedPageBreak/>
         <w:drawing>
           <wp:anchor distT="0" distB="0" distL="114300" distR="114300" simplePos="0" relativeHeight="251682816" behindDoc="1" locked="0" layoutInCell="1" allowOverlap="1" wp14:anchorId="61A583A4" wp14:editId="655512CC">
@@ -10448,6 +10457,9 @@
         </w:drawing>
       </w:r>
       <w:r>
+        <w:rPr>
+          <w:noProof/>
+        </w:rPr>
         <w:drawing>
           <wp:inline distT="0" distB="0" distL="0" distR="0" wp14:anchorId="359991E7" wp14:editId="0DDE01A6">
             <wp:extent cx="4850604" cy="2400300"/>
@@ -10487,6 +10499,9 @@
     </w:p>
     <w:p>
       <w:r>
+        <w:rPr>
+          <w:noProof/>
+        </w:rPr>
         <w:drawing>
           <wp:inline distT="0" distB="0" distL="0" distR="0" wp14:anchorId="42BB3AD7" wp14:editId="4EB5DB53">
             <wp:extent cx="2067213" cy="619211"/>
@@ -10533,6 +10548,9 @@
     </w:p>
     <w:p>
       <w:r>
+        <w:rPr>
+          <w:noProof/>
+        </w:rPr>
         <w:drawing>
           <wp:inline distT="0" distB="0" distL="0" distR="0" wp14:anchorId="1718A823" wp14:editId="68F953EB">
             <wp:extent cx="6858000" cy="2638425"/>
@@ -10572,6 +10590,9 @@
     </w:p>
     <w:p>
       <w:r>
+        <w:rPr>
+          <w:noProof/>
+        </w:rPr>
         <w:drawing>
           <wp:inline distT="0" distB="0" distL="0" distR="0" wp14:anchorId="24471FE2" wp14:editId="579EDEC4">
             <wp:extent cx="3200847" cy="743054"/>
@@ -10611,6 +10632,9 @@
     </w:p>
     <w:p>
       <w:r>
+        <w:rPr>
+          <w:noProof/>
+        </w:rPr>
         <w:drawing>
           <wp:inline distT="0" distB="0" distL="0" distR="0" wp14:anchorId="374473DA" wp14:editId="3B542138">
             <wp:extent cx="3642360" cy="1530847"/>
@@ -10664,6 +10688,9 @@
     </w:p>
     <w:p>
       <w:r>
+        <w:rPr>
+          <w:noProof/>
+        </w:rPr>
         <w:drawing>
           <wp:inline distT="0" distB="0" distL="0" distR="0" wp14:anchorId="0C1AF241" wp14:editId="3DDF584D">
             <wp:extent cx="6858000" cy="2931160"/>
@@ -10703,6 +10730,9 @@
     </w:p>
     <w:p>
       <w:r>
+        <w:rPr>
+          <w:noProof/>
+        </w:rPr>
         <w:drawing>
           <wp:inline distT="0" distB="0" distL="0" distR="0" wp14:anchorId="3A7D24A0" wp14:editId="6DF2EE08">
             <wp:extent cx="2534004" cy="1181265"/>
@@ -10750,6 +10780,9 @@
     </w:p>
     <w:p>
       <w:r>
+        <w:rPr>
+          <w:noProof/>
+        </w:rPr>
         <w:drawing>
           <wp:inline distT="0" distB="0" distL="0" distR="0" wp14:anchorId="04E2FE1F" wp14:editId="133B930D">
             <wp:extent cx="6687483" cy="1962424"/>
@@ -10789,6 +10822,9 @@
     </w:p>
     <w:p>
       <w:r>
+        <w:rPr>
+          <w:noProof/>
+        </w:rPr>
         <w:drawing>
           <wp:inline distT="0" distB="0" distL="0" distR="0" wp14:anchorId="753C2207" wp14:editId="1EF268FF">
             <wp:extent cx="2295845" cy="685896"/>
@@ -10847,6 +10883,9 @@
     </w:p>
     <w:p>
       <w:r>
+        <w:rPr>
+          <w:noProof/>
+        </w:rPr>
         <w:drawing>
           <wp:inline distT="0" distB="0" distL="0" distR="0" wp14:anchorId="0EF9D345" wp14:editId="212AA974">
             <wp:extent cx="6411220" cy="3419952"/>
@@ -10886,6 +10925,9 @@
     </w:p>
     <w:p>
       <w:r>
+        <w:rPr>
+          <w:noProof/>
+        </w:rPr>
         <w:drawing>
           <wp:inline distT="0" distB="0" distL="0" distR="0" wp14:anchorId="1501AE7C" wp14:editId="7C8F9765">
             <wp:extent cx="4505954" cy="2000529"/>
@@ -10925,10 +10967,7 @@
     </w:p>
     <w:p>
       <w:r>
-        <w:t xml:space="preserve">Ta sẽ đổi máy tính thành </w:t>
-      </w:r>
-      <w:r>
-        <w:t>laptop</w:t>
+        <w:t>Ta sẽ đổi máy tính thành laptop</w:t>
       </w:r>
     </w:p>
     <w:p>
@@ -10938,6 +10977,9 @@
         </w:rPr>
       </w:pPr>
       <w:r>
+        <w:rPr>
+          <w:noProof/>
+        </w:rPr>
         <w:drawing>
           <wp:inline distT="0" distB="0" distL="0" distR="0" wp14:anchorId="24343444" wp14:editId="01C5C8EF">
             <wp:extent cx="2676899" cy="533474"/>
@@ -10981,6 +11023,9 @@
         <w:t xml:space="preserve"> </w:t>
       </w:r>
       <w:r>
+        <w:rPr>
+          <w:noProof/>
+        </w:rPr>
         <w:drawing>
           <wp:inline distT="0" distB="0" distL="0" distR="0" wp14:anchorId="08DF9545" wp14:editId="046E1F42">
             <wp:extent cx="2248214" cy="447737"/>
@@ -11020,6 +11065,9 @@
     </w:p>
     <w:p>
       <w:r>
+        <w:rPr>
+          <w:noProof/>
+        </w:rPr>
         <w:drawing>
           <wp:inline distT="0" distB="0" distL="0" distR="0" wp14:anchorId="142D465A" wp14:editId="27F0B4BA">
             <wp:extent cx="4410691" cy="1943371"/>
@@ -11072,6 +11120,9 @@
     </w:p>
     <w:p>
       <w:r>
+        <w:rPr>
+          <w:noProof/>
+        </w:rPr>
         <w:drawing>
           <wp:inline distT="0" distB="0" distL="0" distR="0" wp14:anchorId="470CB65D" wp14:editId="4DBCE7EC">
             <wp:extent cx="5687219" cy="3448531"/>
@@ -11111,6 +11162,9 @@
     </w:p>
     <w:p>
       <w:r>
+        <w:rPr>
+          <w:noProof/>
+        </w:rPr>
         <w:drawing>
           <wp:inline distT="0" distB="0" distL="0" distR="0" wp14:anchorId="70E33BD3" wp14:editId="587B0BC1">
             <wp:extent cx="4553585" cy="2086266"/>
@@ -11160,6 +11214,9 @@
         </w:rPr>
       </w:pPr>
       <w:r>
+        <w:rPr>
+          <w:noProof/>
+        </w:rPr>
         <w:drawing>
           <wp:inline distT="0" distB="0" distL="0" distR="0" wp14:anchorId="54FB50B2" wp14:editId="48539441">
             <wp:extent cx="1838582" cy="400106"/>
@@ -11203,6 +11260,9 @@
         <w:t xml:space="preserve"> </w:t>
       </w:r>
       <w:r>
+        <w:rPr>
+          <w:noProof/>
+        </w:rPr>
         <w:drawing>
           <wp:inline distT="0" distB="0" distL="0" distR="0" wp14:anchorId="7DD47366" wp14:editId="5A5C0A90">
             <wp:extent cx="1790950" cy="485843"/>
@@ -11242,6 +11302,9 @@
     </w:p>
     <w:p>
       <w:r>
+        <w:rPr>
+          <w:noProof/>
+        </w:rPr>
         <w:drawing>
           <wp:inline distT="0" distB="0" distL="0" distR="0" wp14:anchorId="48F116C5" wp14:editId="640350E4">
             <wp:extent cx="4572638" cy="1752845"/>
@@ -11487,6 +11550,9 @@
     </w:p>
     <w:p>
       <w:r>
+        <w:rPr>
+          <w:noProof/>
+        </w:rPr>
         <w:drawing>
           <wp:inline distT="0" distB="0" distL="0" distR="0" wp14:anchorId="7592E59D" wp14:editId="38952440">
             <wp:extent cx="6858000" cy="657225"/>
@@ -11538,8 +11604,1291 @@
         <w:t>Tạo Model, thiết lập các mối quan hệ</w:t>
       </w:r>
     </w:p>
+    <w:p>
+      <w:pPr>
+        <w:pStyle w:val="ListParagraph"/>
+        <w:numPr>
+          <w:ilvl w:val="0"/>
+          <w:numId w:val="15"/>
+        </w:numPr>
+      </w:pPr>
+      <w:r>
+        <w:t>Trong phần này ta sẽ tìm hiểu kỹ hơn trong việc tạo ra các model, tạo ra các dbContext có nhiều bảng</w:t>
+      </w:r>
+    </w:p>
+    <w:p>
+      <w:r>
+        <w:t>Ta sẽ tạo csdl mới có tên là shopdata</w:t>
+      </w:r>
+    </w:p>
+    <w:p>
+      <w:r>
+        <w:drawing>
+          <wp:inline distT="0" distB="0" distL="0" distR="0" wp14:anchorId="451D341A" wp14:editId="29BB139B">
+            <wp:extent cx="6858000" cy="3218180"/>
+            <wp:effectExtent l="0" t="0" r="0" b="1270"/>
+            <wp:docPr id="136" name="Picture 136"/>
+            <wp:cNvGraphicFramePr>
+              <a:graphicFrameLocks xmlns:a="http://schemas.openxmlformats.org/drawingml/2006/main" noChangeAspect="1"/>
+            </wp:cNvGraphicFramePr>
+            <a:graphic xmlns:a="http://schemas.openxmlformats.org/drawingml/2006/main">
+              <a:graphicData uri="http://schemas.openxmlformats.org/drawingml/2006/picture">
+                <pic:pic xmlns:pic="http://schemas.openxmlformats.org/drawingml/2006/picture">
+                  <pic:nvPicPr>
+                    <pic:cNvPr id="1" name=""/>
+                    <pic:cNvPicPr/>
+                  </pic:nvPicPr>
+                  <pic:blipFill>
+                    <a:blip r:embed="rId139"/>
+                    <a:stretch>
+                      <a:fillRect/>
+                    </a:stretch>
+                  </pic:blipFill>
+                  <pic:spPr>
+                    <a:xfrm>
+                      <a:off x="0" y="0"/>
+                      <a:ext cx="6858000" cy="3218180"/>
+                    </a:xfrm>
+                    <a:prstGeom prst="rect">
+                      <a:avLst/>
+                    </a:prstGeom>
+                  </pic:spPr>
+                </pic:pic>
+              </a:graphicData>
+            </a:graphic>
+          </wp:inline>
+        </w:drawing>
+      </w:r>
+    </w:p>
+    <w:p>
+      <w:r>
+        <w:t>Class Product</w:t>
+      </w:r>
+    </w:p>
+    <w:p>
+      <w:r>
+        <w:drawing>
+          <wp:inline distT="0" distB="0" distL="0" distR="0" wp14:anchorId="08120060" wp14:editId="2D1B0D6A">
+            <wp:extent cx="5490828" cy="4210493"/>
+            <wp:effectExtent l="0" t="0" r="0" b="0"/>
+            <wp:docPr id="120" name="Picture 120"/>
+            <wp:cNvGraphicFramePr>
+              <a:graphicFrameLocks xmlns:a="http://schemas.openxmlformats.org/drawingml/2006/main" noChangeAspect="1"/>
+            </wp:cNvGraphicFramePr>
+            <a:graphic xmlns:a="http://schemas.openxmlformats.org/drawingml/2006/main">
+              <a:graphicData uri="http://schemas.openxmlformats.org/drawingml/2006/picture">
+                <pic:pic xmlns:pic="http://schemas.openxmlformats.org/drawingml/2006/picture">
+                  <pic:nvPicPr>
+                    <pic:cNvPr id="1" name=""/>
+                    <pic:cNvPicPr/>
+                  </pic:nvPicPr>
+                  <pic:blipFill>
+                    <a:blip r:embed="rId140"/>
+                    <a:stretch>
+                      <a:fillRect/>
+                    </a:stretch>
+                  </pic:blipFill>
+                  <pic:spPr>
+                    <a:xfrm>
+                      <a:off x="0" y="0"/>
+                      <a:ext cx="5499102" cy="4216838"/>
+                    </a:xfrm>
+                    <a:prstGeom prst="rect">
+                      <a:avLst/>
+                    </a:prstGeom>
+                  </pic:spPr>
+                </pic:pic>
+              </a:graphicData>
+            </a:graphic>
+          </wp:inline>
+        </w:drawing>
+      </w:r>
+    </w:p>
+    <w:p>
+      <w:pPr>
+        <w:rPr>
+          <w:rFonts w:asciiTheme="majorHAnsi" w:eastAsiaTheme="majorEastAsia" w:hAnsiTheme="majorHAnsi" w:cstheme="majorBidi"/>
+          <w:b/>
+          <w:color w:val="2E74B5" w:themeColor="accent5" w:themeShade="BF"/>
+          <w:sz w:val="32"/>
+          <w:szCs w:val="26"/>
+        </w:rPr>
+      </w:pPr>
+      <w:r>
+        <w:br w:type="page"/>
+      </w:r>
+    </w:p>
+    <w:p>
+      <w:pPr>
+        <w:pStyle w:val="Heading2"/>
+      </w:pPr>
+      <w:r>
+        <w:lastRenderedPageBreak/>
+        <w:t>Tìm hiểu thêm về Attribute</w:t>
+      </w:r>
+    </w:p>
+    <w:tbl>
+      <w:tblPr>
+        <w:tblStyle w:val="TableGrid"/>
+        <w:tblW w:w="0" w:type="auto"/>
+        <w:tblLook w:val="04A0" w:firstRow="1" w:lastRow="0" w:firstColumn="1" w:lastColumn="0" w:noHBand="0" w:noVBand="1"/>
+      </w:tblPr>
+      <w:tblGrid>
+        <w:gridCol w:w="5395"/>
+        <w:gridCol w:w="5395"/>
+      </w:tblGrid>
+      <w:tr>
+        <w:tc>
+          <w:tcPr>
+            <w:tcW w:w="5395" w:type="dxa"/>
+          </w:tcPr>
+          <w:p>
+            <w:r>
+              <w:t>Table(“</w:t>
+            </w:r>
+            <w:r>
+              <w:t xml:space="preserve">tên </w:t>
+            </w:r>
+            <w:r>
+              <w:t>tabl</w:t>
+            </w:r>
+            <w:r>
+              <w:t>e</w:t>
+            </w:r>
+            <w:r>
+              <w:t>”)</w:t>
+            </w:r>
+          </w:p>
+        </w:tc>
+        <w:tc>
+          <w:tcPr>
+            <w:tcW w:w="5395" w:type="dxa"/>
+          </w:tcPr>
+          <w:p>
+            <w:r>
+              <w:t>C</w:t>
+            </w:r>
+            <w:r>
+              <w:t>hỉ ra model nào đó tương ứng với 1 table trên SQL server</w:t>
+            </w:r>
+          </w:p>
+        </w:tc>
+      </w:tr>
+      <w:tr>
+        <w:tc>
+          <w:tcPr>
+            <w:tcW w:w="5395" w:type="dxa"/>
+          </w:tcPr>
+          <w:p>
+            <w:r>
+              <w:t>Key</w:t>
+            </w:r>
+          </w:p>
+        </w:tc>
+        <w:tc>
+          <w:tcPr>
+            <w:tcW w:w="5395" w:type="dxa"/>
+          </w:tcPr>
+          <w:p>
+            <w:r>
+              <w:t>Thiết lập khóa chính được áp dụng cho Property để ấn định property của class đó là PK</w:t>
+            </w:r>
+          </w:p>
+        </w:tc>
+      </w:tr>
+      <w:tr>
+        <w:tc>
+          <w:tcPr>
+            <w:tcW w:w="5395" w:type="dxa"/>
+          </w:tcPr>
+          <w:p>
+            <w:r>
+              <w:t>Require</w:t>
+            </w:r>
+          </w:p>
+        </w:tc>
+        <w:tc>
+          <w:tcPr>
+            <w:tcW w:w="5395" w:type="dxa"/>
+          </w:tcPr>
+          <w:p>
+            <w:r>
+              <w:t>Yêu cầu trường dữ liệu khác null</w:t>
+            </w:r>
+          </w:p>
+        </w:tc>
+      </w:tr>
+      <w:tr>
+        <w:tc>
+          <w:tcPr>
+            <w:tcW w:w="5395" w:type="dxa"/>
+          </w:tcPr>
+          <w:p>
+            <w:r>
+              <w:t>StringLength(độ dài)</w:t>
+            </w:r>
+          </w:p>
+        </w:tc>
+        <w:tc>
+          <w:tcPr>
+            <w:tcW w:w="5395" w:type="dxa"/>
+          </w:tcPr>
+          <w:p>
+            <w:r>
+              <w:t>Thiết lập độ dài của trường dữ liệu</w:t>
+            </w:r>
+          </w:p>
+          <w:p>
+            <w:r>
+              <w:t>String -&gt; nvarchar</w:t>
+            </w:r>
+          </w:p>
+        </w:tc>
+      </w:tr>
+      <w:tr>
+        <w:tc>
+          <w:tcPr>
+            <w:tcW w:w="5395" w:type="dxa"/>
+          </w:tcPr>
+          <w:p>
+            <w:r>
+              <w:t>Column(TypeName = “Kiểu dữ liệu trên SQL server”)</w:t>
+            </w:r>
+          </w:p>
+        </w:tc>
+        <w:tc>
+          <w:tcPr>
+            <w:tcW w:w="5395" w:type="dxa"/>
+          </w:tcPr>
+          <w:p>
+            <w:r>
+              <w:t>Chỉ định kiểu dữ liệu trên SQL server</w:t>
+            </w:r>
+          </w:p>
+        </w:tc>
+      </w:tr>
+      <w:tr>
+        <w:tc>
+          <w:tcPr>
+            <w:tcW w:w="5395" w:type="dxa"/>
+          </w:tcPr>
+          <w:p>
+            <w:r>
+              <w:t xml:space="preserve">Column(“Tên cột”, </w:t>
+            </w:r>
+            <w:r>
+              <w:t>TypeName = “Kiểu dữ liệu trên SQL server”</w:t>
+            </w:r>
+            <w:r>
+              <w:t xml:space="preserve"> )</w:t>
+            </w:r>
+          </w:p>
+        </w:tc>
+        <w:tc>
+          <w:tcPr>
+            <w:tcW w:w="5395" w:type="dxa"/>
+          </w:tcPr>
+          <w:p>
+            <w:r>
+              <w:t>Mặc định khi tạo trường dữ liệu trên CSDL sẽ trùng tên với property trong class được ánh xạ</w:t>
+            </w:r>
+          </w:p>
+          <w:p>
+            <w:r>
+              <w:t>Sử dụng thuộc tính này để đổi tên Cột trên CSDL</w:t>
+            </w:r>
+          </w:p>
+        </w:tc>
+      </w:tr>
+    </w:tbl>
+    <w:p>
+      <w:pPr>
+        <w:rPr>
+          <w:noProof/>
+        </w:rPr>
+      </w:pPr>
+      <w:r>
+        <w:drawing>
+          <wp:inline distT="0" distB="0" distL="0" distR="0" wp14:anchorId="29780FE8" wp14:editId="7E06F7A4">
+            <wp:extent cx="4353533" cy="3648584"/>
+            <wp:effectExtent l="0" t="0" r="9525" b="0"/>
+            <wp:docPr id="137" name="Picture 137"/>
+            <wp:cNvGraphicFramePr>
+              <a:graphicFrameLocks xmlns:a="http://schemas.openxmlformats.org/drawingml/2006/main" noChangeAspect="1"/>
+            </wp:cNvGraphicFramePr>
+            <a:graphic xmlns:a="http://schemas.openxmlformats.org/drawingml/2006/main">
+              <a:graphicData uri="http://schemas.openxmlformats.org/drawingml/2006/picture">
+                <pic:pic xmlns:pic="http://schemas.openxmlformats.org/drawingml/2006/picture">
+                  <pic:nvPicPr>
+                    <pic:cNvPr id="1" name=""/>
+                    <pic:cNvPicPr/>
+                  </pic:nvPicPr>
+                  <pic:blipFill>
+                    <a:blip r:embed="rId141"/>
+                    <a:stretch>
+                      <a:fillRect/>
+                    </a:stretch>
+                  </pic:blipFill>
+                  <pic:spPr>
+                    <a:xfrm>
+                      <a:off x="0" y="0"/>
+                      <a:ext cx="4353533" cy="3648584"/>
+                    </a:xfrm>
+                    <a:prstGeom prst="rect">
+                      <a:avLst/>
+                    </a:prstGeom>
+                  </pic:spPr>
+                </pic:pic>
+              </a:graphicData>
+            </a:graphic>
+          </wp:inline>
+        </w:drawing>
+      </w:r>
+      <w:r>
+        <w:rPr>
+          <w:noProof/>
+        </w:rPr>
+        <w:t xml:space="preserve"> </w:t>
+      </w:r>
+      <w:r>
+        <w:drawing>
+          <wp:inline distT="0" distB="0" distL="0" distR="0" wp14:anchorId="5DD95DDA" wp14:editId="76F254C6">
+            <wp:extent cx="3877216" cy="1238423"/>
+            <wp:effectExtent l="0" t="0" r="0" b="0"/>
+            <wp:docPr id="138" name="Picture 138"/>
+            <wp:cNvGraphicFramePr>
+              <a:graphicFrameLocks xmlns:a="http://schemas.openxmlformats.org/drawingml/2006/main" noChangeAspect="1"/>
+            </wp:cNvGraphicFramePr>
+            <a:graphic xmlns:a="http://schemas.openxmlformats.org/drawingml/2006/main">
+              <a:graphicData uri="http://schemas.openxmlformats.org/drawingml/2006/picture">
+                <pic:pic xmlns:pic="http://schemas.openxmlformats.org/drawingml/2006/picture">
+                  <pic:nvPicPr>
+                    <pic:cNvPr id="1" name=""/>
+                    <pic:cNvPicPr/>
+                  </pic:nvPicPr>
+                  <pic:blipFill>
+                    <a:blip r:embed="rId142"/>
+                    <a:stretch>
+                      <a:fillRect/>
+                    </a:stretch>
+                  </pic:blipFill>
+                  <pic:spPr>
+                    <a:xfrm>
+                      <a:off x="0" y="0"/>
+                      <a:ext cx="3877216" cy="1238423"/>
+                    </a:xfrm>
+                    <a:prstGeom prst="rect">
+                      <a:avLst/>
+                    </a:prstGeom>
+                  </pic:spPr>
+                </pic:pic>
+              </a:graphicData>
+            </a:graphic>
+          </wp:inline>
+        </w:drawing>
+      </w:r>
+    </w:p>
+    <w:p>
+      <w:pPr>
+        <w:rPr>
+          <w:rFonts w:asciiTheme="majorHAnsi" w:eastAsiaTheme="majorEastAsia" w:hAnsiTheme="majorHAnsi" w:cstheme="majorBidi"/>
+          <w:b/>
+          <w:noProof/>
+          <w:color w:val="2E74B5" w:themeColor="accent5" w:themeShade="BF"/>
+          <w:sz w:val="32"/>
+          <w:szCs w:val="26"/>
+        </w:rPr>
+      </w:pPr>
+      <w:r>
+        <w:rPr>
+          <w:noProof/>
+        </w:rPr>
+        <w:br w:type="page"/>
+      </w:r>
+    </w:p>
+    <w:p>
+      <w:pPr>
+        <w:pStyle w:val="Heading2"/>
+        <w:rPr>
+          <w:noProof/>
+        </w:rPr>
+      </w:pPr>
+      <w:r>
+        <w:rPr>
+          <w:noProof/>
+        </w:rPr>
+        <w:lastRenderedPageBreak/>
+        <w:t>Xây dựng thêm model</w:t>
+      </w:r>
+      <w:r>
+        <w:rPr>
+          <w:noProof/>
+        </w:rPr>
+        <w:t xml:space="preserve"> (Mối quan hệ 1 – nhiều)</w:t>
+      </w:r>
+    </w:p>
+    <w:p>
+      <w:r>
+        <w:t>Ta sẽ xây dựng thêm 1 model nữa tên là Category</w:t>
+      </w:r>
+    </w:p>
+    <w:p>
+      <w:r>
+        <w:t>Category là 1 bảng biểu diễn danh mục sp, mỗi 1 sp sẽ thuộc 1 danh mục nào đó</w:t>
+      </w:r>
+    </w:p>
+    <w:p>
+      <w:r>
+        <w:drawing>
+          <wp:inline distT="0" distB="0" distL="0" distR="0" wp14:anchorId="215716C1" wp14:editId="2510AD1A">
+            <wp:extent cx="5553850" cy="3362794"/>
+            <wp:effectExtent l="0" t="0" r="8890" b="9525"/>
+            <wp:docPr id="139" name="Picture 139"/>
+            <wp:cNvGraphicFramePr>
+              <a:graphicFrameLocks xmlns:a="http://schemas.openxmlformats.org/drawingml/2006/main" noChangeAspect="1"/>
+            </wp:cNvGraphicFramePr>
+            <a:graphic xmlns:a="http://schemas.openxmlformats.org/drawingml/2006/main">
+              <a:graphicData uri="http://schemas.openxmlformats.org/drawingml/2006/picture">
+                <pic:pic xmlns:pic="http://schemas.openxmlformats.org/drawingml/2006/picture">
+                  <pic:nvPicPr>
+                    <pic:cNvPr id="1" name=""/>
+                    <pic:cNvPicPr/>
+                  </pic:nvPicPr>
+                  <pic:blipFill>
+                    <a:blip r:embed="rId143"/>
+                    <a:stretch>
+                      <a:fillRect/>
+                    </a:stretch>
+                  </pic:blipFill>
+                  <pic:spPr>
+                    <a:xfrm>
+                      <a:off x="0" y="0"/>
+                      <a:ext cx="5553850" cy="3362794"/>
+                    </a:xfrm>
+                    <a:prstGeom prst="rect">
+                      <a:avLst/>
+                    </a:prstGeom>
+                  </pic:spPr>
+                </pic:pic>
+              </a:graphicData>
+            </a:graphic>
+          </wp:inline>
+        </w:drawing>
+      </w:r>
+    </w:p>
+    <w:p>
+      <w:r>
+        <w:t>Trong DbContext khai báo table:</w:t>
+      </w:r>
+    </w:p>
+    <w:p>
+      <w:r>
+        <w:drawing>
+          <wp:inline distT="0" distB="0" distL="0" distR="0" wp14:anchorId="023C04F0" wp14:editId="53961572">
+            <wp:extent cx="5458587" cy="3210373"/>
+            <wp:effectExtent l="0" t="0" r="8890" b="9525"/>
+            <wp:docPr id="140" name="Picture 140"/>
+            <wp:cNvGraphicFramePr>
+              <a:graphicFrameLocks xmlns:a="http://schemas.openxmlformats.org/drawingml/2006/main" noChangeAspect="1"/>
+            </wp:cNvGraphicFramePr>
+            <a:graphic xmlns:a="http://schemas.openxmlformats.org/drawingml/2006/main">
+              <a:graphicData uri="http://schemas.openxmlformats.org/drawingml/2006/picture">
+                <pic:pic xmlns:pic="http://schemas.openxmlformats.org/drawingml/2006/picture">
+                  <pic:nvPicPr>
+                    <pic:cNvPr id="1" name=""/>
+                    <pic:cNvPicPr/>
+                  </pic:nvPicPr>
+                  <pic:blipFill>
+                    <a:blip r:embed="rId144"/>
+                    <a:stretch>
+                      <a:fillRect/>
+                    </a:stretch>
+                  </pic:blipFill>
+                  <pic:spPr>
+                    <a:xfrm>
+                      <a:off x="0" y="0"/>
+                      <a:ext cx="5458587" cy="3210373"/>
+                    </a:xfrm>
+                    <a:prstGeom prst="rect">
+                      <a:avLst/>
+                    </a:prstGeom>
+                  </pic:spPr>
+                </pic:pic>
+              </a:graphicData>
+            </a:graphic>
+          </wp:inline>
+        </w:drawing>
+      </w:r>
+    </w:p>
+    <w:p>
+      <w:r>
+        <w:lastRenderedPageBreak/>
+        <w:drawing>
+          <wp:inline distT="0" distB="0" distL="0" distR="0" wp14:anchorId="616B5BDB" wp14:editId="6EAFDA3D">
+            <wp:extent cx="5715798" cy="3134162"/>
+            <wp:effectExtent l="0" t="0" r="0" b="9525"/>
+            <wp:docPr id="141" name="Picture 141"/>
+            <wp:cNvGraphicFramePr>
+              <a:graphicFrameLocks xmlns:a="http://schemas.openxmlformats.org/drawingml/2006/main" noChangeAspect="1"/>
+            </wp:cNvGraphicFramePr>
+            <a:graphic xmlns:a="http://schemas.openxmlformats.org/drawingml/2006/main">
+              <a:graphicData uri="http://schemas.openxmlformats.org/drawingml/2006/picture">
+                <pic:pic xmlns:pic="http://schemas.openxmlformats.org/drawingml/2006/picture">
+                  <pic:nvPicPr>
+                    <pic:cNvPr id="1" name=""/>
+                    <pic:cNvPicPr/>
+                  </pic:nvPicPr>
+                  <pic:blipFill>
+                    <a:blip r:embed="rId145"/>
+                    <a:stretch>
+                      <a:fillRect/>
+                    </a:stretch>
+                  </pic:blipFill>
+                  <pic:spPr>
+                    <a:xfrm>
+                      <a:off x="0" y="0"/>
+                      <a:ext cx="5715798" cy="3134162"/>
+                    </a:xfrm>
+                    <a:prstGeom prst="rect">
+                      <a:avLst/>
+                    </a:prstGeom>
+                  </pic:spPr>
+                </pic:pic>
+              </a:graphicData>
+            </a:graphic>
+          </wp:inline>
+        </w:drawing>
+      </w:r>
+    </w:p>
+    <w:p>
+      <w:r>
+        <w:t>2 bảng này có sự liên hệ, mỗi sp thuộc 1 category nào đó</w:t>
+      </w:r>
+      <w:r>
+        <w:t xml:space="preserve"> nhưng hiện tại chưa có mối quan hệ nào</w:t>
+      </w:r>
+    </w:p>
+    <w:p>
+      <w:pPr>
+        <w:pStyle w:val="Heading3"/>
+      </w:pPr>
+      <w:r>
+        <w:t>Tạo mỗi liên hệ giữa 2 bảng</w:t>
+      </w:r>
+    </w:p>
+    <w:p>
+      <w:r>
+        <w:t>Ta xác định bảng Category là bảng chỉnh, trong 1 category có các sp thì bảng sp đó là bảng con, là bảng phụ thuộc</w:t>
+      </w:r>
+    </w:p>
+    <w:p>
+      <w:r>
+        <w:t>Để tạo ra bảng phụ thuộc, trong phần khai báo model ta tạo ra 1 property có kiểu là Category</w:t>
+      </w:r>
+    </w:p>
+    <w:p>
+      <w:r>
+        <w:drawing>
+          <wp:anchor distT="0" distB="0" distL="114300" distR="114300" simplePos="0" relativeHeight="251683840" behindDoc="1" locked="0" layoutInCell="1" allowOverlap="1" wp14:anchorId="57A7C21B" wp14:editId="5CE99B44">
+            <wp:simplePos x="0" y="0"/>
+            <wp:positionH relativeFrom="column">
+              <wp:posOffset>0</wp:posOffset>
+            </wp:positionH>
+            <wp:positionV relativeFrom="paragraph">
+              <wp:posOffset>1624</wp:posOffset>
+            </wp:positionV>
+            <wp:extent cx="4001058" cy="3867690"/>
+            <wp:effectExtent l="0" t="0" r="0" b="0"/>
+            <wp:wrapTight wrapText="bothSides">
+              <wp:wrapPolygon edited="0">
+                <wp:start x="0" y="0"/>
+                <wp:lineTo x="0" y="21494"/>
+                <wp:lineTo x="21497" y="21494"/>
+                <wp:lineTo x="21497" y="0"/>
+                <wp:lineTo x="0" y="0"/>
+              </wp:wrapPolygon>
+            </wp:wrapTight>
+            <wp:docPr id="143" name="Picture 143"/>
+            <wp:cNvGraphicFramePr>
+              <a:graphicFrameLocks xmlns:a="http://schemas.openxmlformats.org/drawingml/2006/main" noChangeAspect="1"/>
+            </wp:cNvGraphicFramePr>
+            <a:graphic xmlns:a="http://schemas.openxmlformats.org/drawingml/2006/main">
+              <a:graphicData uri="http://schemas.openxmlformats.org/drawingml/2006/picture">
+                <pic:pic xmlns:pic="http://schemas.openxmlformats.org/drawingml/2006/picture">
+                  <pic:nvPicPr>
+                    <pic:cNvPr id="1" name=""/>
+                    <pic:cNvPicPr/>
+                  </pic:nvPicPr>
+                  <pic:blipFill>
+                    <a:blip r:embed="rId146">
+                      <a:extLst>
+                        <a:ext uri="{28A0092B-C50C-407E-A947-70E740481C1C}">
+                          <a14:useLocalDpi xmlns:a14="http://schemas.microsoft.com/office/drawing/2010/main" val="0"/>
+                        </a:ext>
+                      </a:extLst>
+                    </a:blip>
+                    <a:stretch>
+                      <a:fillRect/>
+                    </a:stretch>
+                  </pic:blipFill>
+                  <pic:spPr>
+                    <a:xfrm>
+                      <a:off x="0" y="0"/>
+                      <a:ext cx="4001058" cy="3867690"/>
+                    </a:xfrm>
+                    <a:prstGeom prst="rect">
+                      <a:avLst/>
+                    </a:prstGeom>
+                  </pic:spPr>
+                </pic:pic>
+              </a:graphicData>
+            </a:graphic>
+          </wp:anchor>
+        </w:drawing>
+      </w:r>
+      <w:r>
+        <w:t>Bằng cách khai báo trong product như vậy</w:t>
+      </w:r>
+    </w:p>
+    <w:p>
+      <w:r>
+        <w:t>Căn cứ vào property EF sẽ tạo ra mối liên hệ và mối liên hệ này tạo ra khóa ngoại (FK)</w:t>
+      </w:r>
+    </w:p>
+    <w:p>
+      <w:r>
+        <w:t>FK sẽ tham chiếu đến PK của bảng chính</w:t>
+      </w:r>
+    </w:p>
     <w:p/>
     <w:p/>
+    <w:p/>
+    <w:p/>
+    <w:p/>
+    <w:p/>
+    <w:p/>
+    <w:p/>
+    <w:p/>
+    <w:p/>
+    <w:p>
+      <w:r>
+        <w:t>Ta xóa DB và Tạo lại:</w:t>
+      </w:r>
+    </w:p>
+    <w:p>
+      <w:pPr>
+        <w:rPr>
+          <w:noProof/>
+        </w:rPr>
+      </w:pPr>
+      <w:r>
+        <w:rPr>
+          <w:noProof/>
+        </w:rPr>
+        <w:lastRenderedPageBreak/>
+        <w:t xml:space="preserve"> </w:t>
+      </w:r>
+      <w:r>
+        <w:drawing>
+          <wp:inline distT="0" distB="0" distL="0" distR="0" wp14:anchorId="6E2BEB7D" wp14:editId="54822FA0">
+            <wp:extent cx="6858000" cy="2154555"/>
+            <wp:effectExtent l="0" t="0" r="0" b="0"/>
+            <wp:docPr id="145" name="Picture 145"/>
+            <wp:cNvGraphicFramePr>
+              <a:graphicFrameLocks xmlns:a="http://schemas.openxmlformats.org/drawingml/2006/main" noChangeAspect="1"/>
+            </wp:cNvGraphicFramePr>
+            <a:graphic xmlns:a="http://schemas.openxmlformats.org/drawingml/2006/main">
+              <a:graphicData uri="http://schemas.openxmlformats.org/drawingml/2006/picture">
+                <pic:pic xmlns:pic="http://schemas.openxmlformats.org/drawingml/2006/picture">
+                  <pic:nvPicPr>
+                    <pic:cNvPr id="1" name=""/>
+                    <pic:cNvPicPr/>
+                  </pic:nvPicPr>
+                  <pic:blipFill>
+                    <a:blip r:embed="rId147"/>
+                    <a:stretch>
+                      <a:fillRect/>
+                    </a:stretch>
+                  </pic:blipFill>
+                  <pic:spPr>
+                    <a:xfrm>
+                      <a:off x="0" y="0"/>
+                      <a:ext cx="6858000" cy="2154555"/>
+                    </a:xfrm>
+                    <a:prstGeom prst="rect">
+                      <a:avLst/>
+                    </a:prstGeom>
+                  </pic:spPr>
+                </pic:pic>
+              </a:graphicData>
+            </a:graphic>
+          </wp:inline>
+        </w:drawing>
+      </w:r>
+    </w:p>
+    <w:p>
+      <w:pPr>
+        <w:rPr>
+          <w:noProof/>
+        </w:rPr>
+      </w:pPr>
+      <w:r>
+        <w:rPr>
+          <w:noProof/>
+        </w:rPr>
+        <w:t>Ta thấy trong log khi tạo ra  bảng Product nó đã tạo ra 1 trường dữ liệu là CategoryID</w:t>
+      </w:r>
+    </w:p>
+    <w:p>
+      <w:r>
+        <w:drawing>
+          <wp:inline distT="0" distB="0" distL="0" distR="0" wp14:anchorId="307E4F2D" wp14:editId="6A5CE054">
+            <wp:extent cx="6858000" cy="622300"/>
+            <wp:effectExtent l="0" t="0" r="0" b="6350"/>
+            <wp:docPr id="146" name="Picture 146"/>
+            <wp:cNvGraphicFramePr>
+              <a:graphicFrameLocks xmlns:a="http://schemas.openxmlformats.org/drawingml/2006/main" noChangeAspect="1"/>
+            </wp:cNvGraphicFramePr>
+            <a:graphic xmlns:a="http://schemas.openxmlformats.org/drawingml/2006/main">
+              <a:graphicData uri="http://schemas.openxmlformats.org/drawingml/2006/picture">
+                <pic:pic xmlns:pic="http://schemas.openxmlformats.org/drawingml/2006/picture">
+                  <pic:nvPicPr>
+                    <pic:cNvPr id="1" name=""/>
+                    <pic:cNvPicPr/>
+                  </pic:nvPicPr>
+                  <pic:blipFill>
+                    <a:blip r:embed="rId148"/>
+                    <a:stretch>
+                      <a:fillRect/>
+                    </a:stretch>
+                  </pic:blipFill>
+                  <pic:spPr>
+                    <a:xfrm>
+                      <a:off x="0" y="0"/>
+                      <a:ext cx="6858000" cy="622300"/>
+                    </a:xfrm>
+                    <a:prstGeom prst="rect">
+                      <a:avLst/>
+                    </a:prstGeom>
+                  </pic:spPr>
+                </pic:pic>
+              </a:graphicData>
+            </a:graphic>
+          </wp:inline>
+        </w:drawing>
+      </w:r>
+    </w:p>
+    <w:p>
+      <w:r>
+        <w:t>Trường dữ liệu này được thiết lập là khóa ngoại và tham chiếu đến bảng category dự trên khóa ngoại này</w:t>
+      </w:r>
+    </w:p>
+    <w:p>
+      <w:pPr>
+        <w:rPr>
+          <w:noProof/>
+        </w:rPr>
+      </w:pPr>
+      <w:r>
+        <w:t xml:space="preserve">Như vậy mỗi khóa ngoại </w:t>
+      </w:r>
+      <w:r>
+        <w:rPr>
+          <w:noProof/>
+        </w:rPr>
+        <w:t>CategoryID</w:t>
+      </w:r>
+      <w:r>
+        <w:rPr>
+          <w:noProof/>
+        </w:rPr>
+        <w:t xml:space="preserve"> thì mỗi Product chúng ta xác định được nó thuộc category nào, tác động của mối quan hệ này là khi chúng ta xóa 1 category thì những sản phẩm của category đấy không bị xóa (ON DELETE NO ACTION)</w:t>
+      </w:r>
+    </w:p>
+    <w:p>
+      <w:r>
+        <w:drawing>
+          <wp:inline distT="0" distB="0" distL="0" distR="0" wp14:anchorId="0C491EEC" wp14:editId="500C8311">
+            <wp:extent cx="2429214" cy="1381318"/>
+            <wp:effectExtent l="0" t="0" r="9525" b="9525"/>
+            <wp:docPr id="147" name="Picture 147"/>
+            <wp:cNvGraphicFramePr>
+              <a:graphicFrameLocks xmlns:a="http://schemas.openxmlformats.org/drawingml/2006/main" noChangeAspect="1"/>
+            </wp:cNvGraphicFramePr>
+            <a:graphic xmlns:a="http://schemas.openxmlformats.org/drawingml/2006/main">
+              <a:graphicData uri="http://schemas.openxmlformats.org/drawingml/2006/picture">
+                <pic:pic xmlns:pic="http://schemas.openxmlformats.org/drawingml/2006/picture">
+                  <pic:nvPicPr>
+                    <pic:cNvPr id="1" name=""/>
+                    <pic:cNvPicPr/>
+                  </pic:nvPicPr>
+                  <pic:blipFill>
+                    <a:blip r:embed="rId149"/>
+                    <a:stretch>
+                      <a:fillRect/>
+                    </a:stretch>
+                  </pic:blipFill>
+                  <pic:spPr>
+                    <a:xfrm>
+                      <a:off x="0" y="0"/>
+                      <a:ext cx="2429214" cy="1381318"/>
+                    </a:xfrm>
+                    <a:prstGeom prst="rect">
+                      <a:avLst/>
+                    </a:prstGeom>
+                  </pic:spPr>
+                </pic:pic>
+              </a:graphicData>
+            </a:graphic>
+          </wp:inline>
+        </w:drawing>
+      </w:r>
+    </w:p>
+    <w:p>
+      <w:r>
+        <w:t>Để tạo mô hình trực quan ta làm như sau:</w:t>
+      </w:r>
+    </w:p>
+    <w:p>
+      <w:pPr>
+        <w:rPr>
+          <w:noProof/>
+        </w:rPr>
+      </w:pPr>
+      <w:r>
+        <w:drawing>
+          <wp:anchor distT="0" distB="0" distL="114300" distR="114300" simplePos="0" relativeHeight="251684864" behindDoc="1" locked="0" layoutInCell="1" allowOverlap="1" wp14:anchorId="5E4D0219" wp14:editId="10A99468">
+            <wp:simplePos x="0" y="0"/>
+            <wp:positionH relativeFrom="margin">
+              <wp:align>left</wp:align>
+            </wp:positionH>
+            <wp:positionV relativeFrom="paragraph">
+              <wp:posOffset>43800</wp:posOffset>
+            </wp:positionV>
+            <wp:extent cx="3258005" cy="1419423"/>
+            <wp:effectExtent l="19050" t="19050" r="19050" b="28575"/>
+            <wp:wrapTight wrapText="bothSides">
+              <wp:wrapPolygon edited="0">
+                <wp:start x="-126" y="-290"/>
+                <wp:lineTo x="-126" y="21745"/>
+                <wp:lineTo x="21600" y="21745"/>
+                <wp:lineTo x="21600" y="-290"/>
+                <wp:lineTo x="-126" y="-290"/>
+              </wp:wrapPolygon>
+            </wp:wrapTight>
+            <wp:docPr id="148" name="Picture 148"/>
+            <wp:cNvGraphicFramePr>
+              <a:graphicFrameLocks xmlns:a="http://schemas.openxmlformats.org/drawingml/2006/main" noChangeAspect="1"/>
+            </wp:cNvGraphicFramePr>
+            <a:graphic xmlns:a="http://schemas.openxmlformats.org/drawingml/2006/main">
+              <a:graphicData uri="http://schemas.openxmlformats.org/drawingml/2006/picture">
+                <pic:pic xmlns:pic="http://schemas.openxmlformats.org/drawingml/2006/picture">
+                  <pic:nvPicPr>
+                    <pic:cNvPr id="1" name=""/>
+                    <pic:cNvPicPr/>
+                  </pic:nvPicPr>
+                  <pic:blipFill>
+                    <a:blip r:embed="rId150">
+                      <a:extLst>
+                        <a:ext uri="{28A0092B-C50C-407E-A947-70E740481C1C}">
+                          <a14:useLocalDpi xmlns:a14="http://schemas.microsoft.com/office/drawing/2010/main" val="0"/>
+                        </a:ext>
+                      </a:extLst>
+                    </a:blip>
+                    <a:stretch>
+                      <a:fillRect/>
+                    </a:stretch>
+                  </pic:blipFill>
+                  <pic:spPr>
+                    <a:xfrm>
+                      <a:off x="0" y="0"/>
+                      <a:ext cx="3258005" cy="1419423"/>
+                    </a:xfrm>
+                    <a:prstGeom prst="rect">
+                      <a:avLst/>
+                    </a:prstGeom>
+                    <a:ln>
+                      <a:solidFill>
+                        <a:schemeClr val="accent1"/>
+                      </a:solidFill>
+                    </a:ln>
+                  </pic:spPr>
+                </pic:pic>
+              </a:graphicData>
+            </a:graphic>
+          </wp:anchor>
+        </w:drawing>
+      </w:r>
+      <w:r>
+        <w:rPr>
+          <w:noProof/>
+        </w:rPr>
+        <w:t xml:space="preserve"> </w:t>
+      </w:r>
+      <w:r>
+        <w:drawing>
+          <wp:inline distT="0" distB="0" distL="0" distR="0" wp14:anchorId="0AE25759" wp14:editId="66A73930">
+            <wp:extent cx="2581905" cy="1928836"/>
+            <wp:effectExtent l="19050" t="19050" r="28575" b="14605"/>
+            <wp:docPr id="149" name="Picture 149"/>
+            <wp:cNvGraphicFramePr>
+              <a:graphicFrameLocks xmlns:a="http://schemas.openxmlformats.org/drawingml/2006/main" noChangeAspect="1"/>
+            </wp:cNvGraphicFramePr>
+            <a:graphic xmlns:a="http://schemas.openxmlformats.org/drawingml/2006/main">
+              <a:graphicData uri="http://schemas.openxmlformats.org/drawingml/2006/picture">
+                <pic:pic xmlns:pic="http://schemas.openxmlformats.org/drawingml/2006/picture">
+                  <pic:nvPicPr>
+                    <pic:cNvPr id="1" name=""/>
+                    <pic:cNvPicPr/>
+                  </pic:nvPicPr>
+                  <pic:blipFill>
+                    <a:blip r:embed="rId151"/>
+                    <a:stretch>
+                      <a:fillRect/>
+                    </a:stretch>
+                  </pic:blipFill>
+                  <pic:spPr>
+                    <a:xfrm>
+                      <a:off x="0" y="0"/>
+                      <a:ext cx="2594819" cy="1938484"/>
+                    </a:xfrm>
+                    <a:prstGeom prst="rect">
+                      <a:avLst/>
+                    </a:prstGeom>
+                    <a:ln>
+                      <a:solidFill>
+                        <a:schemeClr val="accent1"/>
+                      </a:solidFill>
+                    </a:ln>
+                  </pic:spPr>
+                </pic:pic>
+              </a:graphicData>
+            </a:graphic>
+          </wp:inline>
+        </w:drawing>
+      </w:r>
+    </w:p>
+    <w:p>
+      <w:r>
+        <w:lastRenderedPageBreak/>
+        <w:drawing>
+          <wp:anchor distT="0" distB="0" distL="114300" distR="114300" simplePos="0" relativeHeight="251685888" behindDoc="1" locked="0" layoutInCell="1" allowOverlap="1" wp14:anchorId="5EBE69EC" wp14:editId="399C594C">
+            <wp:simplePos x="0" y="0"/>
+            <wp:positionH relativeFrom="column">
+              <wp:posOffset>19050</wp:posOffset>
+            </wp:positionH>
+            <wp:positionV relativeFrom="paragraph">
+              <wp:posOffset>21708</wp:posOffset>
+            </wp:positionV>
+            <wp:extent cx="2636874" cy="2352320"/>
+            <wp:effectExtent l="19050" t="19050" r="11430" b="10160"/>
+            <wp:wrapTight wrapText="bothSides">
+              <wp:wrapPolygon edited="0">
+                <wp:start x="-156" y="-175"/>
+                <wp:lineTo x="-156" y="21518"/>
+                <wp:lineTo x="21538" y="21518"/>
+                <wp:lineTo x="21538" y="-175"/>
+                <wp:lineTo x="-156" y="-175"/>
+              </wp:wrapPolygon>
+            </wp:wrapTight>
+            <wp:docPr id="150" name="Picture 150"/>
+            <wp:cNvGraphicFramePr>
+              <a:graphicFrameLocks xmlns:a="http://schemas.openxmlformats.org/drawingml/2006/main" noChangeAspect="1"/>
+            </wp:cNvGraphicFramePr>
+            <a:graphic xmlns:a="http://schemas.openxmlformats.org/drawingml/2006/main">
+              <a:graphicData uri="http://schemas.openxmlformats.org/drawingml/2006/picture">
+                <pic:pic xmlns:pic="http://schemas.openxmlformats.org/drawingml/2006/picture">
+                  <pic:nvPicPr>
+                    <pic:cNvPr id="1" name=""/>
+                    <pic:cNvPicPr/>
+                  </pic:nvPicPr>
+                  <pic:blipFill>
+                    <a:blip r:embed="rId152">
+                      <a:extLst>
+                        <a:ext uri="{28A0092B-C50C-407E-A947-70E740481C1C}">
+                          <a14:useLocalDpi xmlns:a14="http://schemas.microsoft.com/office/drawing/2010/main" val="0"/>
+                        </a:ext>
+                      </a:extLst>
+                    </a:blip>
+                    <a:stretch>
+                      <a:fillRect/>
+                    </a:stretch>
+                  </pic:blipFill>
+                  <pic:spPr>
+                    <a:xfrm>
+                      <a:off x="0" y="0"/>
+                      <a:ext cx="2636874" cy="2352320"/>
+                    </a:xfrm>
+                    <a:prstGeom prst="rect">
+                      <a:avLst/>
+                    </a:prstGeom>
+                    <a:ln>
+                      <a:solidFill>
+                        <a:schemeClr val="accent1"/>
+                      </a:solidFill>
+                    </a:ln>
+                  </pic:spPr>
+                </pic:pic>
+              </a:graphicData>
+            </a:graphic>
+          </wp:anchor>
+        </w:drawing>
+      </w:r>
+      <w:r>
+        <w:t>2 bảng này có mỗi liên hệ</w:t>
+      </w:r>
+    </w:p>
+    <w:p>
+      <w:r>
+        <w:t>Dấu vô cực ý là quan hệ nhiều thể hiện khóa ngoại</w:t>
+      </w:r>
+    </w:p>
+    <w:p>
+      <w:r>
+        <w:t>Chìa khóa là khóa chính</w:t>
+      </w:r>
+    </w:p>
+    <w:p>
+      <w:r>
+        <w:t>Nhìn vào đây ta sẽ hiểu rằng mối quan hệ giữa category và product là qua hệ 1 - nhiều</w:t>
+      </w:r>
+    </w:p>
+    <w:p>
+      <w:r>
+        <w:t>Để xem chi tiết mối liên hệ ta có thể chuột phải vào mối liên hệ</w:t>
+      </w:r>
+    </w:p>
+    <w:p>
+      <w:r>
+        <w:drawing>
+          <wp:inline distT="0" distB="0" distL="0" distR="0" wp14:anchorId="549AFE98" wp14:editId="4C37497E">
+            <wp:extent cx="3848637" cy="1371791"/>
+            <wp:effectExtent l="19050" t="19050" r="19050" b="19050"/>
+            <wp:docPr id="151" name="Picture 151"/>
+            <wp:cNvGraphicFramePr>
+              <a:graphicFrameLocks xmlns:a="http://schemas.openxmlformats.org/drawingml/2006/main" noChangeAspect="1"/>
+            </wp:cNvGraphicFramePr>
+            <a:graphic xmlns:a="http://schemas.openxmlformats.org/drawingml/2006/main">
+              <a:graphicData uri="http://schemas.openxmlformats.org/drawingml/2006/picture">
+                <pic:pic xmlns:pic="http://schemas.openxmlformats.org/drawingml/2006/picture">
+                  <pic:nvPicPr>
+                    <pic:cNvPr id="1" name=""/>
+                    <pic:cNvPicPr/>
+                  </pic:nvPicPr>
+                  <pic:blipFill>
+                    <a:blip r:embed="rId153"/>
+                    <a:stretch>
+                      <a:fillRect/>
+                    </a:stretch>
+                  </pic:blipFill>
+                  <pic:spPr>
+                    <a:xfrm>
+                      <a:off x="0" y="0"/>
+                      <a:ext cx="3848637" cy="1371791"/>
+                    </a:xfrm>
+                    <a:prstGeom prst="rect">
+                      <a:avLst/>
+                    </a:prstGeom>
+                    <a:ln>
+                      <a:solidFill>
+                        <a:schemeClr val="accent1"/>
+                      </a:solidFill>
+                    </a:ln>
+                  </pic:spPr>
+                </pic:pic>
+              </a:graphicData>
+            </a:graphic>
+          </wp:inline>
+        </w:drawing>
+      </w:r>
+    </w:p>
+    <w:p>
+      <w:r>
+        <w:drawing>
+          <wp:anchor distT="0" distB="0" distL="114300" distR="114300" simplePos="0" relativeHeight="251686912" behindDoc="1" locked="0" layoutInCell="1" allowOverlap="1" wp14:anchorId="0191783E" wp14:editId="149DD492">
+            <wp:simplePos x="0" y="0"/>
+            <wp:positionH relativeFrom="column">
+              <wp:posOffset>0</wp:posOffset>
+            </wp:positionH>
+            <wp:positionV relativeFrom="paragraph">
+              <wp:posOffset>2363</wp:posOffset>
+            </wp:positionV>
+            <wp:extent cx="3915321" cy="3696216"/>
+            <wp:effectExtent l="0" t="0" r="0" b="0"/>
+            <wp:wrapTight wrapText="bothSides">
+              <wp:wrapPolygon edited="0">
+                <wp:start x="0" y="0"/>
+                <wp:lineTo x="0" y="21489"/>
+                <wp:lineTo x="21442" y="21489"/>
+                <wp:lineTo x="21442" y="0"/>
+                <wp:lineTo x="0" y="0"/>
+              </wp:wrapPolygon>
+            </wp:wrapTight>
+            <wp:docPr id="153" name="Picture 153"/>
+            <wp:cNvGraphicFramePr>
+              <a:graphicFrameLocks xmlns:a="http://schemas.openxmlformats.org/drawingml/2006/main" noChangeAspect="1"/>
+            </wp:cNvGraphicFramePr>
+            <a:graphic xmlns:a="http://schemas.openxmlformats.org/drawingml/2006/main">
+              <a:graphicData uri="http://schemas.openxmlformats.org/drawingml/2006/picture">
+                <pic:pic xmlns:pic="http://schemas.openxmlformats.org/drawingml/2006/picture">
+                  <pic:nvPicPr>
+                    <pic:cNvPr id="1" name=""/>
+                    <pic:cNvPicPr/>
+                  </pic:nvPicPr>
+                  <pic:blipFill>
+                    <a:blip r:embed="rId154">
+                      <a:extLst>
+                        <a:ext uri="{28A0092B-C50C-407E-A947-70E740481C1C}">
+                          <a14:useLocalDpi xmlns:a14="http://schemas.microsoft.com/office/drawing/2010/main" val="0"/>
+                        </a:ext>
+                      </a:extLst>
+                    </a:blip>
+                    <a:stretch>
+                      <a:fillRect/>
+                    </a:stretch>
+                  </pic:blipFill>
+                  <pic:spPr>
+                    <a:xfrm>
+                      <a:off x="0" y="0"/>
+                      <a:ext cx="3915321" cy="3696216"/>
+                    </a:xfrm>
+                    <a:prstGeom prst="rect">
+                      <a:avLst/>
+                    </a:prstGeom>
+                  </pic:spPr>
+                </pic:pic>
+              </a:graphicData>
+            </a:graphic>
+          </wp:anchor>
+        </w:drawing>
+      </w:r>
+      <w:r>
+        <w:t xml:space="preserve"> </w:t>
+      </w:r>
+      <w:r>
+        <w:t xml:space="preserve">Mối liên hệ này được thiết </w:t>
+      </w:r>
+      <w:r>
+        <w:t>lập giữa trường CategoryID của bảng Product và trường CategoryID của bảng Category</w:t>
+      </w:r>
+    </w:p>
+    <w:p/>
+    <w:p/>
+    <w:p/>
+    <w:p/>
+    <w:p/>
+    <w:p/>
+    <w:p>
+      <w:r>
+        <w:t>Phần INSERT and UPDATE</w:t>
+      </w:r>
+    </w:p>
+    <w:p>
+      <w:r>
+        <w:t>Cả delete và update đều là No Action nghĩa là khi xóa đi 1 category thì các sp thuộc category đó không bị xóa đi</w:t>
+      </w:r>
+    </w:p>
+    <w:p/>
+    <w:p/>
+    <w:p>
+      <w:r>
+        <w:t>Như vậy khi ta khai báo trong model product 1 model khác thì nó sẽ tạo ra mối liên hệ giữa 2 model và qua đó nó sẽ tạo ra mối quan hệ giữa các bảng trên SQL server</w:t>
+      </w:r>
+    </w:p>
+    <w:p>
+      <w:r>
+        <w:drawing>
+          <wp:inline distT="0" distB="0" distL="0" distR="0" wp14:anchorId="0E7C9183" wp14:editId="5BE70D3B">
+            <wp:extent cx="3524742" cy="800212"/>
+            <wp:effectExtent l="0" t="0" r="0" b="0"/>
+            <wp:docPr id="154" name="Picture 154"/>
+            <wp:cNvGraphicFramePr>
+              <a:graphicFrameLocks xmlns:a="http://schemas.openxmlformats.org/drawingml/2006/main" noChangeAspect="1"/>
+            </wp:cNvGraphicFramePr>
+            <a:graphic xmlns:a="http://schemas.openxmlformats.org/drawingml/2006/main">
+              <a:graphicData uri="http://schemas.openxmlformats.org/drawingml/2006/picture">
+                <pic:pic xmlns:pic="http://schemas.openxmlformats.org/drawingml/2006/picture">
+                  <pic:nvPicPr>
+                    <pic:cNvPr id="1" name=""/>
+                    <pic:cNvPicPr/>
+                  </pic:nvPicPr>
+                  <pic:blipFill>
+                    <a:blip r:embed="rId155"/>
+                    <a:stretch>
+                      <a:fillRect/>
+                    </a:stretch>
+                  </pic:blipFill>
+                  <pic:spPr>
+                    <a:xfrm>
+                      <a:off x="0" y="0"/>
+                      <a:ext cx="3524742" cy="800212"/>
+                    </a:xfrm>
+                    <a:prstGeom prst="rect">
+                      <a:avLst/>
+                    </a:prstGeom>
+                  </pic:spPr>
+                </pic:pic>
+              </a:graphicData>
+            </a:graphic>
+          </wp:inline>
+        </w:drawing>
+      </w:r>
+    </w:p>
+    <w:p>
+      <w:r>
+        <w:t>Dựa vào khai báo này thì nó sẽ căn cứ vào category truy ngược lại tìm ra khóa chính của category có tên là CategoryID, nó sẽ tự động tạo ra 1 khóa ngaoij trong Product và FK này có tên tương ứng với tên khóa chính</w:t>
+      </w:r>
+    </w:p>
+    <w:p>
+      <w:r>
+        <w:t>Để đổi tên không theo mặc định ta làm như sau:</w:t>
+      </w:r>
+    </w:p>
+    <w:p>
+      <w:r>
+        <w:lastRenderedPageBreak/>
+        <w:drawing>
+          <wp:inline distT="0" distB="0" distL="0" distR="0" wp14:anchorId="2239C680" wp14:editId="1D80F2AC">
+            <wp:extent cx="3372321" cy="847843"/>
+            <wp:effectExtent l="0" t="0" r="0" b="9525"/>
+            <wp:docPr id="155" name="Picture 155"/>
+            <wp:cNvGraphicFramePr>
+              <a:graphicFrameLocks xmlns:a="http://schemas.openxmlformats.org/drawingml/2006/main" noChangeAspect="1"/>
+            </wp:cNvGraphicFramePr>
+            <a:graphic xmlns:a="http://schemas.openxmlformats.org/drawingml/2006/main">
+              <a:graphicData uri="http://schemas.openxmlformats.org/drawingml/2006/picture">
+                <pic:pic xmlns:pic="http://schemas.openxmlformats.org/drawingml/2006/picture">
+                  <pic:nvPicPr>
+                    <pic:cNvPr id="1" name=""/>
+                    <pic:cNvPicPr/>
+                  </pic:nvPicPr>
+                  <pic:blipFill>
+                    <a:blip r:embed="rId156"/>
+                    <a:stretch>
+                      <a:fillRect/>
+                    </a:stretch>
+                  </pic:blipFill>
+                  <pic:spPr>
+                    <a:xfrm>
+                      <a:off x="0" y="0"/>
+                      <a:ext cx="3372321" cy="847843"/>
+                    </a:xfrm>
+                    <a:prstGeom prst="rect">
+                      <a:avLst/>
+                    </a:prstGeom>
+                  </pic:spPr>
+                </pic:pic>
+              </a:graphicData>
+            </a:graphic>
+          </wp:inline>
+        </w:drawing>
+      </w:r>
+    </w:p>
+    <w:p>
+      <w:r>
+        <w:t>Tại đây chúng ta hoàn toàn có thể khai báo 1 thuộc tính</w:t>
+      </w:r>
+    </w:p>
     <w:p/>
     <w:sectPr>
       <w:pgSz w:w="12240" w:h="15840"/>

</xml_diff>